<commit_message>
Class Updates - 6/5/2020
Class Updates - 6/5/2020
</commit_message>
<xml_diff>
--- a/Syllabus - Callers To Coders - Data Manipulation and Management.docx
+++ b/Syllabus - Callers To Coders - Data Manipulation and Management.docx
@@ -28,38 +28,97 @@
         <w:ind w:left="40"/>
         <w:jc w:val="center"/>
         <w:rPr>
-          <w:color w:val="231F20"/>
-          <w:sz w:val="28"/>
-          <w:szCs w:val="28"/>
-        </w:rPr>
-      </w:pPr>
-      <w:r>
-        <w:rPr>
-          <w:b/>
-          <w:color w:val="231F20"/>
-          <w:sz w:val="28"/>
-          <w:szCs w:val="28"/>
-        </w:rPr>
-        <w:t>Data Manipulation and Management</w:t>
-      </w:r>
-    </w:p>
-    <w:p>
-      <w:pPr>
+          <w:b/>
+          <w:color w:val="231F20"/>
+          <w:sz w:val="28"/>
+          <w:szCs w:val="28"/>
+        </w:rPr>
+      </w:pPr>
+      <w:r>
+        <w:rPr>
+          <w:b/>
+          <w:color w:val="231F20"/>
+          <w:sz w:val="28"/>
+          <w:szCs w:val="28"/>
+        </w:rPr>
+        <w:t xml:space="preserve">Data </w:t>
+      </w:r>
+      <w:r>
+        <w:rPr>
+          <w:b/>
+          <w:color w:val="231F20"/>
+          <w:sz w:val="28"/>
+          <w:szCs w:val="28"/>
+        </w:rPr>
+        <w:t>Foundations – Business Intelligence</w:t>
+      </w:r>
+    </w:p>
+    <w:p>
+      <w:pPr>
+        <w:ind w:left="40"/>
         <w:jc w:val="center"/>
         <w:rPr>
-          <w:b/>
-          <w:sz w:val="28"/>
-          <w:szCs w:val="28"/>
-        </w:rPr>
-      </w:pPr>
-      <w:r>
-        <w:rPr>
-          <w:b/>
-          <w:color w:val="231F20"/>
-          <w:sz w:val="28"/>
-          <w:szCs w:val="28"/>
-        </w:rPr>
-        <w:t>Callers To Coders</w:t>
+          <w:color w:val="231F20"/>
+          <w:sz w:val="28"/>
+          <w:szCs w:val="28"/>
+        </w:rPr>
+      </w:pPr>
+      <w:r>
+        <w:rPr>
+          <w:b/>
+          <w:color w:val="231F20"/>
+          <w:sz w:val="28"/>
+          <w:szCs w:val="28"/>
+        </w:rPr>
+        <w:t xml:space="preserve">Data </w:t>
+      </w:r>
+      <w:r>
+        <w:rPr>
+          <w:b/>
+          <w:color w:val="231F20"/>
+          <w:sz w:val="28"/>
+          <w:szCs w:val="28"/>
+        </w:rPr>
+        <w:t>Manipulation and Management</w:t>
+      </w:r>
+    </w:p>
+    <w:p>
+      <w:pPr>
+        <w:jc w:val="center"/>
+        <w:rPr>
+          <w:b/>
+          <w:sz w:val="28"/>
+          <w:szCs w:val="28"/>
+        </w:rPr>
+      </w:pPr>
+      <w:r>
+        <w:rPr>
+          <w:b/>
+          <w:color w:val="231F20"/>
+          <w:sz w:val="28"/>
+          <w:szCs w:val="28"/>
+        </w:rPr>
+        <w:t xml:space="preserve">Callers </w:t>
+      </w:r>
+      <w:proofErr w:type="gramStart"/>
+      <w:r>
+        <w:rPr>
+          <w:b/>
+          <w:color w:val="231F20"/>
+          <w:sz w:val="28"/>
+          <w:szCs w:val="28"/>
+        </w:rPr>
+        <w:t>To</w:t>
+      </w:r>
+      <w:proofErr w:type="gramEnd"/>
+      <w:r>
+        <w:rPr>
+          <w:b/>
+          <w:color w:val="231F20"/>
+          <w:sz w:val="28"/>
+          <w:szCs w:val="28"/>
+        </w:rPr>
+        <w:t xml:space="preserve"> Coders</w:t>
       </w:r>
       <w:r>
         <w:rPr>
@@ -144,15 +203,6 @@
         </w:rPr>
         <w:t>)</w:t>
       </w:r>
-    </w:p>
-    <w:p>
-      <w:pPr>
-        <w:jc w:val="center"/>
-        <w:rPr>
-          <w:sz w:val="28"/>
-          <w:szCs w:val="28"/>
-        </w:rPr>
-      </w:pPr>
     </w:p>
     <w:p>
       <w:r>
@@ -620,7 +670,13 @@
         <w:t xml:space="preserve">Hour 2 - </w:t>
       </w:r>
       <w:r>
-        <w:t xml:space="preserve">Functions &amp; Sub-queries – Lecture </w:t>
+        <w:t>Functions &amp; Sub-</w:t>
+      </w:r>
+      <w:r>
+        <w:t>Q</w:t>
+      </w:r>
+      <w:r>
+        <w:t xml:space="preserve">ueries – Lecture </w:t>
       </w:r>
     </w:p>
     <w:p>
@@ -682,13 +738,7 @@
         <w:t>Hour 1 - Class 1&amp;2 Quiz, Views, Create Databases, Create/Alter/Delete Tables</w:t>
       </w:r>
       <w:r>
-        <w:t xml:space="preserve">, </w:t>
-      </w:r>
-      <w:r>
-        <w:t>Constraints – Lecture</w:t>
-      </w:r>
-      <w:r>
-        <w:t xml:space="preserve"> </w:t>
+        <w:t xml:space="preserve">, Constraints – Lecture </w:t>
       </w:r>
       <w:r>
         <w:t xml:space="preserve">Hour 2 - Importing </w:t>
@@ -1529,6 +1579,7 @@
   <w:style w:type="character" w:default="1" w:styleId="DefaultParagraphFont">
     <w:name w:val="Default Paragraph Font"/>
     <w:uiPriority w:val="1"/>
+    <w:semiHidden/>
     <w:unhideWhenUsed/>
   </w:style>
   <w:style w:type="table" w:default="1" w:styleId="TableNormal">

</xml_diff>

<commit_message>
Callers-to-codes - 6/12/20 Update
</commit_message>
<xml_diff>
--- a/Syllabus - Callers To Coders - Data Manipulation and Management.docx
+++ b/Syllabus - Callers To Coders - Data Manipulation and Management.docx
@@ -740,22 +740,16 @@
       <w:r>
         <w:t xml:space="preserve">, Constraints – Lecture </w:t>
       </w:r>
-      <w:r>
-        <w:t xml:space="preserve">Hour 2 - Importing </w:t>
-      </w:r>
-      <w:r>
-        <w:t>Data</w:t>
-      </w:r>
-      <w:r>
-        <w:t xml:space="preserve"> into MySQL - Import/Export Wizard</w:t>
-      </w:r>
-      <w:r>
-        <w:t xml:space="preserve"> – Demographic Data</w:t>
-      </w:r>
-    </w:p>
-    <w:p>
-      <w:r>
-        <w:t xml:space="preserve">Hour 3 - </w:t>
+    </w:p>
+    <w:p>
+      <w:r>
+        <w:t xml:space="preserve">Hour </w:t>
+      </w:r>
+      <w:r>
+        <w:t>2</w:t>
+      </w:r>
+      <w:r>
+        <w:t xml:space="preserve"> - </w:t>
       </w:r>
       <w:r>
         <w:t xml:space="preserve">Examples &amp; </w:t>
@@ -765,6 +759,17 @@
       </w:r>
       <w:r>
         <w:t xml:space="preserve"> - Storing Data for Analysis</w:t>
+      </w:r>
+    </w:p>
+    <w:p>
+      <w:r>
+        <w:t xml:space="preserve">Hour </w:t>
+      </w:r>
+      <w:r>
+        <w:t xml:space="preserve">3 </w:t>
+      </w:r>
+      <w:r>
+        <w:t>- Importing Data into MySQL - Import/Export Wizard – Demographic Data</w:t>
       </w:r>
     </w:p>
     <w:p>

</xml_diff>

<commit_message>
Coders-To-Callers Update - 6/20/20
</commit_message>
<xml_diff>
--- a/Syllabus - Callers To Coders - Data Manipulation and Management.docx
+++ b/Syllabus - Callers To Coders - Data Manipulation and Management.docx
@@ -918,10 +918,7 @@
         <w:t>ER &amp; Relational Diagrams, Normal Forms</w:t>
       </w:r>
       <w:r>
-        <w:t xml:space="preserve">, </w:t>
-      </w:r>
-      <w:r>
-        <w:t>OLAP Data Models</w:t>
+        <w:t>, OLAP Data Models</w:t>
       </w:r>
       <w:r>
         <w:t xml:space="preserve"> – Lecture</w:t>
@@ -963,11 +960,12 @@
       <w:r>
         <w:t xml:space="preserve"> </w:t>
       </w:r>
-      <w:proofErr w:type="spellStart"/>
-      <w:r>
-        <w:t>Exercsed</w:t>
-      </w:r>
-      <w:proofErr w:type="spellEnd"/>
+      <w:r>
+        <w:t>Exerc</w:t>
+      </w:r>
+      <w:r>
+        <w:t>ise</w:t>
+      </w:r>
       <w:r>
         <w:t xml:space="preserve"> </w:t>
       </w:r>

</xml_diff>

<commit_message>
Callers-to-Coders upd - 6.25.20
Callers-to-Coders upd - 6.25.20
</commit_message>
<xml_diff>
--- a/Syllabus - Callers To Coders - Data Manipulation and Management.docx
+++ b/Syllabus - Callers To Coders - Data Manipulation and Management.docx
@@ -219,7 +219,7 @@
       <w:r>
         <w:t xml:space="preserve">Phone: 402-321-7530; E-Mail:  </w:t>
       </w:r>
-      <w:hyperlink r:id="rId4">
+      <w:hyperlink r:id="rId7">
         <w:r>
           <w:rPr>
             <w:color w:val="0000FF"/>
@@ -239,7 +239,7 @@
       <w:r>
         <w:t xml:space="preserve">GitHub:  </w:t>
       </w:r>
-      <w:hyperlink r:id="rId5">
+      <w:hyperlink r:id="rId8">
         <w:r>
           <w:rPr>
             <w:color w:val="1155CC"/>
@@ -1085,13 +1085,11 @@
     </w:p>
     <w:p>
       <w:r>
-        <w:t xml:space="preserve">Hour 1 – Cloud Platforms (AWS, Azure &amp; Google), </w:t>
-      </w:r>
-      <w:proofErr w:type="spellStart"/>
-      <w:r>
-        <w:t>NoSql</w:t>
-      </w:r>
-      <w:proofErr w:type="spellEnd"/>
+        <w:t>Hour 1 – Cloud Platforms (AWS, Azure &amp; Google), NoS</w:t>
+      </w:r>
+      <w:r>
+        <w:t>QL</w:t>
+      </w:r>
       <w:r>
         <w:t>, ETL/Workflow Tools - Lecture</w:t>
       </w:r>
@@ -1126,6 +1124,9 @@
       </w:r>
       <w:r>
         <w:t>COVID-19 Dashboard</w:t>
+      </w:r>
+      <w:r>
+        <w:t>, Final Exam</w:t>
       </w:r>
     </w:p>
     <w:p/>
@@ -2042,4 +2043,278 @@
   </a:objectDefaults>
   <a:extraClrSchemeLst/>
 </a:theme>
+</file>
+
+<file path=customXml/item1.xml><?xml version="1.0" encoding="utf-8"?>
+<ct:contentTypeSchema xmlns:ct="http://schemas.microsoft.com/office/2006/metadata/contentType" xmlns:ma="http://schemas.microsoft.com/office/2006/metadata/properties/metaAttributes" ct:_="" ma:_="" ma:contentTypeName="Document" ma:contentTypeID="0x0101005AE5FF8884FBCC46A94BDD1B492108E6" ma:contentTypeVersion="13" ma:contentTypeDescription="Create a new document." ma:contentTypeScope="" ma:versionID="f439f2e49180bb00408ad0d026c13537">
+  <xsd:schema xmlns:xsd="http://www.w3.org/2001/XMLSchema" xmlns:xs="http://www.w3.org/2001/XMLSchema" xmlns:p="http://schemas.microsoft.com/office/2006/metadata/properties" xmlns:ns3="e7795b0c-9a89-4033-94e7-391f0f671894" xmlns:ns4="5042d2e0-26dc-4e42-a5b1-71a439de03f7" targetNamespace="http://schemas.microsoft.com/office/2006/metadata/properties" ma:root="true" ma:fieldsID="b82266e9d71115d6b83f7b8c275617ae" ns3:_="" ns4:_="">
+    <xsd:import namespace="e7795b0c-9a89-4033-94e7-391f0f671894"/>
+    <xsd:import namespace="5042d2e0-26dc-4e42-a5b1-71a439de03f7"/>
+    <xsd:element name="properties">
+      <xsd:complexType>
+        <xsd:sequence>
+          <xsd:element name="documentManagement">
+            <xsd:complexType>
+              <xsd:all>
+                <xsd:element ref="ns3:MediaServiceMetadata" minOccurs="0"/>
+                <xsd:element ref="ns3:MediaServiceFastMetadata" minOccurs="0"/>
+                <xsd:element ref="ns3:MediaServiceDateTaken" minOccurs="0"/>
+                <xsd:element ref="ns3:MediaServiceAutoTags" minOccurs="0"/>
+                <xsd:element ref="ns3:MediaServiceLocation" minOccurs="0"/>
+                <xsd:element ref="ns4:SharedWithUsers" minOccurs="0"/>
+                <xsd:element ref="ns4:SharedWithDetails" minOccurs="0"/>
+                <xsd:element ref="ns4:SharingHintHash" minOccurs="0"/>
+                <xsd:element ref="ns3:MediaServiceOCR" minOccurs="0"/>
+                <xsd:element ref="ns3:MediaServiceEventHashCode" minOccurs="0"/>
+                <xsd:element ref="ns3:MediaServiceGenerationTime" minOccurs="0"/>
+                <xsd:element ref="ns3:MediaServiceAutoKeyPoints" minOccurs="0"/>
+                <xsd:element ref="ns3:MediaServiceKeyPoints" minOccurs="0"/>
+              </xsd:all>
+            </xsd:complexType>
+          </xsd:element>
+        </xsd:sequence>
+      </xsd:complexType>
+    </xsd:element>
+  </xsd:schema>
+  <xsd:schema xmlns:xsd="http://www.w3.org/2001/XMLSchema" xmlns:xs="http://www.w3.org/2001/XMLSchema" xmlns:dms="http://schemas.microsoft.com/office/2006/documentManagement/types" xmlns:pc="http://schemas.microsoft.com/office/infopath/2007/PartnerControls" targetNamespace="e7795b0c-9a89-4033-94e7-391f0f671894" elementFormDefault="qualified">
+    <xsd:import namespace="http://schemas.microsoft.com/office/2006/documentManagement/types"/>
+    <xsd:import namespace="http://schemas.microsoft.com/office/infopath/2007/PartnerControls"/>
+    <xsd:element name="MediaServiceMetadata" ma:index="8" nillable="true" ma:displayName="MediaServiceMetadata" ma:description="" ma:hidden="true" ma:internalName="MediaServiceMetadata" ma:readOnly="true">
+      <xsd:simpleType>
+        <xsd:restriction base="dms:Note"/>
+      </xsd:simpleType>
+    </xsd:element>
+    <xsd:element name="MediaServiceFastMetadata" ma:index="9" nillable="true" ma:displayName="MediaServiceFastMetadata" ma:description="" ma:hidden="true" ma:internalName="MediaServiceFastMetadata" ma:readOnly="true">
+      <xsd:simpleType>
+        <xsd:restriction base="dms:Note"/>
+      </xsd:simpleType>
+    </xsd:element>
+    <xsd:element name="MediaServiceDateTaken" ma:index="10" nillable="true" ma:displayName="MediaServiceDateTaken" ma:description="" ma:hidden="true" ma:internalName="MediaServiceDateTaken" ma:readOnly="true">
+      <xsd:simpleType>
+        <xsd:restriction base="dms:Text"/>
+      </xsd:simpleType>
+    </xsd:element>
+    <xsd:element name="MediaServiceAutoTags" ma:index="11" nillable="true" ma:displayName="MediaServiceAutoTags" ma:description="" ma:internalName="MediaServiceAutoTags" ma:readOnly="true">
+      <xsd:simpleType>
+        <xsd:restriction base="dms:Text"/>
+      </xsd:simpleType>
+    </xsd:element>
+    <xsd:element name="MediaServiceLocation" ma:index="12" nillable="true" ma:displayName="MediaServiceLocation" ma:description="" ma:internalName="MediaServiceLocation" ma:readOnly="true">
+      <xsd:simpleType>
+        <xsd:restriction base="dms:Text"/>
+      </xsd:simpleType>
+    </xsd:element>
+    <xsd:element name="MediaServiceOCR" ma:index="16" nillable="true" ma:displayName="MediaServiceOCR" ma:internalName="MediaServiceOCR" ma:readOnly="true">
+      <xsd:simpleType>
+        <xsd:restriction base="dms:Note">
+          <xsd:maxLength value="255"/>
+        </xsd:restriction>
+      </xsd:simpleType>
+    </xsd:element>
+    <xsd:element name="MediaServiceEventHashCode" ma:index="17" nillable="true" ma:displayName="MediaServiceEventHashCode" ma:hidden="true" ma:internalName="MediaServiceEventHashCode" ma:readOnly="true">
+      <xsd:simpleType>
+        <xsd:restriction base="dms:Text"/>
+      </xsd:simpleType>
+    </xsd:element>
+    <xsd:element name="MediaServiceGenerationTime" ma:index="18" nillable="true" ma:displayName="MediaServiceGenerationTime" ma:hidden="true" ma:internalName="MediaServiceGenerationTime" ma:readOnly="true">
+      <xsd:simpleType>
+        <xsd:restriction base="dms:Text"/>
+      </xsd:simpleType>
+    </xsd:element>
+    <xsd:element name="MediaServiceAutoKeyPoints" ma:index="19" nillable="true" ma:displayName="MediaServiceAutoKeyPoints" ma:hidden="true" ma:internalName="MediaServiceAutoKeyPoints" ma:readOnly="true">
+      <xsd:simpleType>
+        <xsd:restriction base="dms:Note"/>
+      </xsd:simpleType>
+    </xsd:element>
+    <xsd:element name="MediaServiceKeyPoints" ma:index="20" nillable="true" ma:displayName="KeyPoints" ma:internalName="MediaServiceKeyPoints" ma:readOnly="true">
+      <xsd:simpleType>
+        <xsd:restriction base="dms:Note">
+          <xsd:maxLength value="255"/>
+        </xsd:restriction>
+      </xsd:simpleType>
+    </xsd:element>
+  </xsd:schema>
+  <xsd:schema xmlns:xsd="http://www.w3.org/2001/XMLSchema" xmlns:xs="http://www.w3.org/2001/XMLSchema" xmlns:dms="http://schemas.microsoft.com/office/2006/documentManagement/types" xmlns:pc="http://schemas.microsoft.com/office/infopath/2007/PartnerControls" targetNamespace="5042d2e0-26dc-4e42-a5b1-71a439de03f7" elementFormDefault="qualified">
+    <xsd:import namespace="http://schemas.microsoft.com/office/2006/documentManagement/types"/>
+    <xsd:import namespace="http://schemas.microsoft.com/office/infopath/2007/PartnerControls"/>
+    <xsd:element name="SharedWithUsers" ma:index="13" nillable="true" ma:displayName="Shared With" ma:internalName="SharedWithUsers" ma:readOnly="true">
+      <xsd:complexType>
+        <xsd:complexContent>
+          <xsd:extension base="dms:UserMulti">
+            <xsd:sequence>
+              <xsd:element name="UserInfo" minOccurs="0" maxOccurs="unbounded">
+                <xsd:complexType>
+                  <xsd:sequence>
+                    <xsd:element name="DisplayName" type="xsd:string" minOccurs="0"/>
+                    <xsd:element name="AccountId" type="dms:UserId" minOccurs="0" nillable="true"/>
+                    <xsd:element name="AccountType" type="xsd:string" minOccurs="0"/>
+                  </xsd:sequence>
+                </xsd:complexType>
+              </xsd:element>
+            </xsd:sequence>
+          </xsd:extension>
+        </xsd:complexContent>
+      </xsd:complexType>
+    </xsd:element>
+    <xsd:element name="SharedWithDetails" ma:index="14" nillable="true" ma:displayName="Shared With Details" ma:internalName="SharedWithDetails" ma:readOnly="true">
+      <xsd:simpleType>
+        <xsd:restriction base="dms:Note">
+          <xsd:maxLength value="255"/>
+        </xsd:restriction>
+      </xsd:simpleType>
+    </xsd:element>
+    <xsd:element name="SharingHintHash" ma:index="15" nillable="true" ma:displayName="Sharing Hint Hash" ma:hidden="true" ma:internalName="SharingHintHash" ma:readOnly="true">
+      <xsd:simpleType>
+        <xsd:restriction base="dms:Text"/>
+      </xsd:simpleType>
+    </xsd:element>
+  </xsd:schema>
+  <xsd:schema xmlns="http://schemas.openxmlformats.org/package/2006/metadata/core-properties" xmlns:xsd="http://www.w3.org/2001/XMLSchema" xmlns:xsi="http://www.w3.org/2001/XMLSchema-instance" xmlns:dc="http://purl.org/dc/elements/1.1/" xmlns:dcterms="http://purl.org/dc/terms/" xmlns:odoc="http://schemas.microsoft.com/internal/obd" targetNamespace="http://schemas.openxmlformats.org/package/2006/metadata/core-properties" elementFormDefault="qualified" attributeFormDefault="unqualified" blockDefault="#all">
+    <xsd:import namespace="http://purl.org/dc/elements/1.1/" schemaLocation="http://dublincore.org/schemas/xmls/qdc/2003/04/02/dc.xsd"/>
+    <xsd:import namespace="http://purl.org/dc/terms/" schemaLocation="http://dublincore.org/schemas/xmls/qdc/2003/04/02/dcterms.xsd"/>
+    <xsd:element name="coreProperties" type="CT_coreProperties"/>
+    <xsd:complexType name="CT_coreProperties">
+      <xsd:all>
+        <xsd:element ref="dc:creator" minOccurs="0" maxOccurs="1"/>
+        <xsd:element ref="dcterms:created" minOccurs="0" maxOccurs="1"/>
+        <xsd:element ref="dc:identifier" minOccurs="0" maxOccurs="1"/>
+        <xsd:element name="contentType" minOccurs="0" maxOccurs="1" type="xsd:string" ma:index="0" ma:displayName="Content Type"/>
+        <xsd:element ref="dc:title" minOccurs="0" maxOccurs="1" ma:index="4" ma:displayName="Title"/>
+        <xsd:element ref="dc:subject" minOccurs="0" maxOccurs="1"/>
+        <xsd:element ref="dc:description" minOccurs="0" maxOccurs="1"/>
+        <xsd:element name="keywords" minOccurs="0" maxOccurs="1" type="xsd:string"/>
+        <xsd:element ref="dc:language" minOccurs="0" maxOccurs="1"/>
+        <xsd:element name="category" minOccurs="0" maxOccurs="1" type="xsd:string"/>
+        <xsd:element name="version" minOccurs="0" maxOccurs="1" type="xsd:string"/>
+        <xsd:element name="revision" minOccurs="0" maxOccurs="1" type="xsd:string">
+          <xsd:annotation>
+            <xsd:documentation>
+                        This value indicates the number of saves or revisions. The application is responsible for updating this value after each revision.
+                    </xsd:documentation>
+          </xsd:annotation>
+        </xsd:element>
+        <xsd:element name="lastModifiedBy" minOccurs="0" maxOccurs="1" type="xsd:string"/>
+        <xsd:element ref="dcterms:modified" minOccurs="0" maxOccurs="1"/>
+        <xsd:element name="contentStatus" minOccurs="0" maxOccurs="1" type="xsd:string"/>
+      </xsd:all>
+    </xsd:complexType>
+  </xsd:schema>
+  <xs:schema xmlns:pc="http://schemas.microsoft.com/office/infopath/2007/PartnerControls" xmlns:xs="http://www.w3.org/2001/XMLSchema" targetNamespace="http://schemas.microsoft.com/office/infopath/2007/PartnerControls" elementFormDefault="qualified" attributeFormDefault="unqualified">
+    <xs:element name="Person">
+      <xs:complexType>
+        <xs:sequence>
+          <xs:element ref="pc:DisplayName" minOccurs="0"/>
+          <xs:element ref="pc:AccountId" minOccurs="0"/>
+          <xs:element ref="pc:AccountType" minOccurs="0"/>
+        </xs:sequence>
+      </xs:complexType>
+    </xs:element>
+    <xs:element name="DisplayName" type="xs:string"/>
+    <xs:element name="AccountId" type="xs:string"/>
+    <xs:element name="AccountType" type="xs:string"/>
+    <xs:element name="BDCAssociatedEntity">
+      <xs:complexType>
+        <xs:sequence>
+          <xs:element ref="pc:BDCEntity" minOccurs="0" maxOccurs="unbounded"/>
+        </xs:sequence>
+        <xs:attribute ref="pc:EntityNamespace"/>
+        <xs:attribute ref="pc:EntityName"/>
+        <xs:attribute ref="pc:SystemInstanceName"/>
+        <xs:attribute ref="pc:AssociationName"/>
+      </xs:complexType>
+    </xs:element>
+    <xs:attribute name="EntityNamespace" type="xs:string"/>
+    <xs:attribute name="EntityName" type="xs:string"/>
+    <xs:attribute name="SystemInstanceName" type="xs:string"/>
+    <xs:attribute name="AssociationName" type="xs:string"/>
+    <xs:element name="BDCEntity">
+      <xs:complexType>
+        <xs:sequence>
+          <xs:element ref="pc:EntityDisplayName" minOccurs="0"/>
+          <xs:element ref="pc:EntityInstanceReference" minOccurs="0"/>
+          <xs:element ref="pc:EntityId1" minOccurs="0"/>
+          <xs:element ref="pc:EntityId2" minOccurs="0"/>
+          <xs:element ref="pc:EntityId3" minOccurs="0"/>
+          <xs:element ref="pc:EntityId4" minOccurs="0"/>
+          <xs:element ref="pc:EntityId5" minOccurs="0"/>
+        </xs:sequence>
+      </xs:complexType>
+    </xs:element>
+    <xs:element name="EntityDisplayName" type="xs:string"/>
+    <xs:element name="EntityInstanceReference" type="xs:string"/>
+    <xs:element name="EntityId1" type="xs:string"/>
+    <xs:element name="EntityId2" type="xs:string"/>
+    <xs:element name="EntityId3" type="xs:string"/>
+    <xs:element name="EntityId4" type="xs:string"/>
+    <xs:element name="EntityId5" type="xs:string"/>
+    <xs:element name="Terms">
+      <xs:complexType>
+        <xs:sequence>
+          <xs:element ref="pc:TermInfo" minOccurs="0" maxOccurs="unbounded"/>
+        </xs:sequence>
+      </xs:complexType>
+    </xs:element>
+    <xs:element name="TermInfo">
+      <xs:complexType>
+        <xs:sequence>
+          <xs:element ref="pc:TermName" minOccurs="0"/>
+          <xs:element ref="pc:TermId" minOccurs="0"/>
+        </xs:sequence>
+      </xs:complexType>
+    </xs:element>
+    <xs:element name="TermName" type="xs:string"/>
+    <xs:element name="TermId" type="xs:string"/>
+  </xs:schema>
+</ct:contentTypeSchema>
+</file>
+
+<file path=customXml/item2.xml><?xml version="1.0" encoding="utf-8"?>
+<?mso-contentType ?>
+<FormTemplates xmlns="http://schemas.microsoft.com/sharepoint/v3/contenttype/forms">
+  <Display>DocumentLibraryForm</Display>
+  <Edit>DocumentLibraryForm</Edit>
+  <New>DocumentLibraryForm</New>
+</FormTemplates>
+</file>
+
+<file path=customXml/item3.xml><?xml version="1.0" encoding="utf-8"?>
+<p:properties xmlns:p="http://schemas.microsoft.com/office/2006/metadata/properties" xmlns:xsi="http://www.w3.org/2001/XMLSchema-instance" xmlns:pc="http://schemas.microsoft.com/office/infopath/2007/PartnerControls">
+  <documentManagement/>
+</p:properties>
+</file>
+
+<file path=customXml/itemProps1.xml><?xml version="1.0" encoding="utf-8"?>
+<ds:datastoreItem xmlns:ds="http://schemas.openxmlformats.org/officeDocument/2006/customXml" ds:itemID="{29C2C372-E598-4CD0-A828-C2D7442922F0}">
+  <ds:schemaRefs>
+    <ds:schemaRef ds:uri="http://schemas.microsoft.com/office/2006/metadata/contentType"/>
+    <ds:schemaRef ds:uri="http://schemas.microsoft.com/office/2006/metadata/properties/metaAttributes"/>
+    <ds:schemaRef ds:uri="http://www.w3.org/2001/XMLSchema"/>
+    <ds:schemaRef ds:uri="http://schemas.microsoft.com/office/2006/metadata/properties"/>
+    <ds:schemaRef ds:uri="e7795b0c-9a89-4033-94e7-391f0f671894"/>
+    <ds:schemaRef ds:uri="5042d2e0-26dc-4e42-a5b1-71a439de03f7"/>
+    <ds:schemaRef ds:uri="http://schemas.microsoft.com/office/2006/documentManagement/types"/>
+    <ds:schemaRef ds:uri="http://schemas.microsoft.com/office/infopath/2007/PartnerControls"/>
+    <ds:schemaRef ds:uri="http://schemas.openxmlformats.org/package/2006/metadata/core-properties"/>
+    <ds:schemaRef ds:uri="http://purl.org/dc/elements/1.1/"/>
+    <ds:schemaRef ds:uri="http://purl.org/dc/terms/"/>
+    <ds:schemaRef ds:uri="http://schemas.microsoft.com/internal/obd"/>
+  </ds:schemaRefs>
+</ds:datastoreItem>
+</file>
+
+<file path=customXml/itemProps2.xml><?xml version="1.0" encoding="utf-8"?>
+<ds:datastoreItem xmlns:ds="http://schemas.openxmlformats.org/officeDocument/2006/customXml" ds:itemID="{7986811E-DA74-4C1B-850E-4A0A8F7C7DBD}">
+  <ds:schemaRefs>
+    <ds:schemaRef ds:uri="http://schemas.microsoft.com/sharepoint/v3/contenttype/forms"/>
+  </ds:schemaRefs>
+</ds:datastoreItem>
+</file>
+
+<file path=customXml/itemProps3.xml><?xml version="1.0" encoding="utf-8"?>
+<ds:datastoreItem xmlns:ds="http://schemas.openxmlformats.org/officeDocument/2006/customXml" ds:itemID="{4F171B08-363B-4A55-A592-C3C93C216400}">
+  <ds:schemaRefs>
+    <ds:schemaRef ds:uri="http://schemas.microsoft.com/office/2006/metadata/properties"/>
+    <ds:schemaRef ds:uri="http://schemas.microsoft.com/office/infopath/2007/PartnerControls"/>
+  </ds:schemaRefs>
+</ds:datastoreItem>
 </file>
</xml_diff>